<commit_message>
2nd Change by Taniguchi
</commit_message>
<xml_diff>
--- a/target/OpenChain Specificationv1.0_original.docx
+++ b/target/OpenChain Specificationv1.0_original.docx
@@ -132,7 +132,7 @@
             <w:b/>
             <w:noProof/>
           </w:rPr>
-          <w:t xml:space="preserve">Introduction</w:t>
+          <w:t xml:space="preserve">はじめに</w:t>
         </w:r>
         <w:r>
           <w:rPr>
@@ -202,7 +202,7 @@
             <w:b/>
             <w:noProof/>
           </w:rPr>
-          <w:t xml:space="preserve">Definitions</w:t>
+          <w:t xml:space="preserve">用語の定義</w:t>
         </w:r>
         <w:r>
           <w:rPr>
@@ -775,7 +775,7 @@
           <w:color w:val="1F4E79" w:themeColor="accent1" w:themeShade="80"/>
         </w:rPr>
         <w:lastRenderedPageBreak/>
-        <w:t xml:space="preserve">Introduction</w:t>
+        <w:t xml:space="preserve">はじめに</w:t>
       </w:r>
       <w:bookmarkEnd w:id="0"/>
     </w:p>
@@ -792,7 +792,7 @@
           <w:rFonts w:ascii="Arial" w:hAnsi="Arial" w:cs="Arial"/>
           <w:sz w:val="18"/>
         </w:rPr>
-        <w:t xml:space="preserve">The </w:t>
+        <w:t xml:space="preserve">OpenChain イニシアチブがスタートした2013年、この年ソフトウェア・サプライチェーンでオープンソースを活用していた実践者たちは、表面化してきている2つのパターンを観測していた：1) 成熟したオープンソース・コンプライアンスプログラムを持つ組織では、そのプロセスに意味ありげな類似性があったが； 2)一方でいまだ多くの組織においてソフトウェアのやり取りするためのプログラムは非先進的なものだった。後者では、ソフトウェアのやり取りに付随する、コンプライアンス関連生成物の一貫性や品質について信頼を喪失させる事態を引き起こし、. 結果として、サプライチェーンのそれぞれの段階において、上流側組織で既に実施したコンプライアンス業務を下流組織で再び実施されていた。</w:t>
       </w:r>
       <w:proofErr w:type="spellStart"/>
       <w:r>
@@ -800,7 +800,7 @@
           <w:rFonts w:ascii="Arial" w:hAnsi="Arial" w:cs="Arial"/>
           <w:sz w:val="18"/>
         </w:rPr>
-        <w:t xml:space="preserve">OpenChain</w:t>
+        <w:t xml:space="preserve"/>
       </w:r>
       <w:proofErr w:type="spellEnd"/>
       <w:r>
@@ -808,14 +808,14 @@
           <w:rFonts w:ascii="Arial" w:hAnsi="Arial" w:cs="Arial"/>
           <w:sz w:val="18"/>
         </w:rPr>
-        <w:t xml:space="preserve"> Initiative began in 2013 when a group of software supply chain open source practitioners observed two emerging patterns: 1) significant process similarities existed among organizations with mature open source compliance programs; and 2) there still remained a large number of organizations exchanging software with less developed programs. The latter observation resulted in a lack of trust in the consistency and quality of the compliance artifacts accompanying the software being exchanged. As a consequence, at each tier of the supply chain, downstream organizations were frequently redoing the compliance work already performed by other upstream </w:t>
-      </w:r>
-      <w:r>
-        <w:rPr>
-          <w:rFonts w:ascii="Arial" w:hAnsi="Arial" w:cs="Arial"/>
-          <w:sz w:val="18"/>
-        </w:rPr>
-        <w:t xml:space="preserve">organizations. </w:t>
+        <w:t xml:space="preserve"/>
+      </w:r>
+      <w:r>
+        <w:rPr>
+          <w:rFonts w:ascii="Arial" w:hAnsi="Arial" w:cs="Arial"/>
+          <w:sz w:val="18"/>
+        </w:rPr>
+        <w:t xml:space="preserve"> </w:t>
       </w:r>
     </w:p>
     <w:p>
@@ -833,7 +833,7 @@
           <w:sz w:val="18"/>
           <w:szCs w:val="18"/>
         </w:rPr>
-        <w:t xml:space="preserve">A study group was formed to consider whether a standard program specification could be created that would: </w:t>
+        <w:t xml:space="preserve">こういった背景から、標準的なプログラムの仕様というものを整備することができるかどうか検討する研究グループが形成された。これは、 i) 産業横断的に共有されるオープンソース・コンプライアンスに係る情報の品質と一貫性を促進し;  ii)コンプライアンス作業の再実施に起因する、オープンソースに関連するトランザクションコストの低減することを見据えている。本研究グループは、ワーキンググループへと発展、のち2016年4月 、正式にThe Linux Foundationのコラボレーティブ・プロジェクトとして組織されることとなった。</w:t>
       </w:r>
       <w:proofErr w:type="spellStart"/>
       <w:r>
@@ -842,7 +842,7 @@
           <w:sz w:val="18"/>
           <w:szCs w:val="18"/>
         </w:rPr>
-        <w:t xml:space="preserve">i</w:t>
+        <w:t xml:space="preserve"/>
       </w:r>
       <w:proofErr w:type="spellEnd"/>
       <w:r>
@@ -851,7 +851,7 @@
           <w:sz w:val="18"/>
           <w:szCs w:val="18"/>
         </w:rPr>
-        <w:t xml:space="preserve">) facilitate greater quality and consistency of open source compliance information being shared across the industry; and ii) decrease the high transaction costs associated with open source resulting from compliance rework. The study group evolved into a work group, and in April 2016, formally organized as a Linux Foundation collaborative project. </w:t>
+        <w:t xml:space="preserve"> </w:t>
       </w:r>
     </w:p>
     <w:p>
@@ -867,7 +867,7 @@
           <w:rFonts w:ascii="Arial" w:hAnsi="Arial" w:cs="Arial"/>
           <w:sz w:val="18"/>
         </w:rPr>
-        <w:t xml:space="preserve">The Vision and Mission of the </w:t>
+        <w:t xml:space="preserve">OpenChain イニシアチブは以下のビジョンとミッションを有する：</w:t>
       </w:r>
       <w:proofErr w:type="spellStart"/>
       <w:r>
@@ -875,7 +875,7 @@
           <w:rFonts w:ascii="Arial" w:hAnsi="Arial" w:cs="Arial"/>
           <w:sz w:val="18"/>
         </w:rPr>
-        <w:t xml:space="preserve">OpenChain</w:t>
+        <w:t xml:space="preserve"/>
       </w:r>
       <w:proofErr w:type="spellEnd"/>
       <w:r>
@@ -883,7 +883,7 @@
           <w:rFonts w:ascii="Arial" w:hAnsi="Arial" w:cs="Arial"/>
           <w:sz w:val="18"/>
         </w:rPr>
-        <w:t xml:space="preserve"> Initiative are as follows: </w:t>
+        <w:t xml:space="preserve"> </w:t>
       </w:r>
     </w:p>
     <w:p>
@@ -905,14 +905,14 @@
           <w:b/>
           <w:sz w:val="18"/>
         </w:rPr>
-        <w:t xml:space="preserve">Vision</w:t>
-      </w:r>
-      <w:r>
-        <w:rPr>
-          <w:rFonts w:ascii="Arial" w:hAnsi="Arial" w:cs="Arial"/>
-          <w:sz w:val="18"/>
-        </w:rPr>
-        <w:t xml:space="preserve">: A software supply chain where free/open source software (FOSS) is delivered with trusted and consistent compliance information.</w:t>
+        <w:t xml:space="preserve">ビジョン： フリー/オープンソース・ソフトウェア(FOSS)が、信頼でき一貫性のあるコンプライアンス情報とともに提供されるソフトウェア・サプライチェーンを実現すること</w:t>
+      </w:r>
+      <w:r>
+        <w:rPr>
+          <w:rFonts w:ascii="Arial" w:hAnsi="Arial" w:cs="Arial"/>
+          <w:sz w:val="18"/>
+        </w:rPr>
+        <w:t xml:space="preserve"/>
       </w:r>
     </w:p>
     <w:p>
@@ -934,42 +934,42 @@
           <w:b/>
           <w:sz w:val="18"/>
         </w:rPr>
-        <w:t xml:space="preserve">Mission</w:t>
-      </w:r>
-      <w:r>
-        <w:rPr>
-          <w:rFonts w:ascii="Arial" w:hAnsi="Arial" w:cs="Arial"/>
-          <w:sz w:val="18"/>
-        </w:rPr>
-        <w:t xml:space="preserve">: </w:t>
-      </w:r>
-      <w:r>
-        <w:rPr>
-          <w:rFonts w:ascii="Arial" w:hAnsi="Arial" w:cs="Arial"/>
-          <w:sz w:val="18"/>
-        </w:rPr>
-        <w:t xml:space="preserve">Establish requirements to achieve effective management of</w:t>
-      </w:r>
-      <w:r>
-        <w:rPr>
-          <w:rFonts w:ascii="Arial" w:hAnsi="Arial" w:cs="Arial"/>
-          <w:sz w:val="18"/>
-        </w:rPr>
-        <w:t xml:space="preserve"> free/open </w:t>
-      </w:r>
-      <w:r>
-        <w:rPr>
-          <w:rFonts w:ascii="Arial" w:hAnsi="Arial" w:cs="Arial"/>
-          <w:sz w:val="18"/>
-        </w:rPr>
-        <w:t xml:space="preserve">source software </w:t>
-      </w:r>
-      <w:r>
-        <w:rPr>
-          <w:rFonts w:ascii="Arial" w:hAnsi="Arial" w:cs="Arial"/>
-          <w:sz w:val="18"/>
-        </w:rPr>
-        <w:t xml:space="preserve">(FOSS) for software supply chain participants, such that </w:t>
+        <w:t xml:space="preserve">ミッション:  フリー/オープンソース・ソフトウェア(FOSS)の効果的マネジメントを実現するための 要件 をソフトウェア・サプライチェーンの参加者のために確立すること。こういった要件や関連する付随事項は、オープンに、ソフトウェア・サプライチェーン、オープンソース ・コミュニティやアカデミア（学術研究機関）の関係者それぞれがオープンに協働しながら開発を進めていく</w:t>
+      </w:r>
+      <w:r>
+        <w:rPr>
+          <w:rFonts w:ascii="Arial" w:hAnsi="Arial" w:cs="Arial"/>
+          <w:sz w:val="18"/>
+        </w:rPr>
+        <w:t xml:space="preserve"/>
+      </w:r>
+      <w:r>
+        <w:rPr>
+          <w:rFonts w:ascii="Arial" w:hAnsi="Arial" w:cs="Arial"/>
+          <w:sz w:val="18"/>
+        </w:rPr>
+        <w:t xml:space="preserve"/>
+      </w:r>
+      <w:r>
+        <w:rPr>
+          <w:rFonts w:ascii="Arial" w:hAnsi="Arial" w:cs="Arial"/>
+          <w:sz w:val="18"/>
+        </w:rPr>
+        <w:t xml:space="preserve"/>
+      </w:r>
+      <w:r>
+        <w:rPr>
+          <w:rFonts w:ascii="Arial" w:hAnsi="Arial" w:cs="Arial"/>
+          <w:sz w:val="18"/>
+        </w:rPr>
+        <w:t xml:space="preserve"/>
+      </w:r>
+      <w:r>
+        <w:rPr>
+          <w:rFonts w:ascii="Arial" w:hAnsi="Arial" w:cs="Arial"/>
+          <w:sz w:val="18"/>
+        </w:rPr>
+        <w:t xml:space="preserve"/>
       </w:r>
       <w:proofErr w:type="gramStart"/>
       <w:r>
@@ -977,7 +977,7 @@
           <w:rFonts w:ascii="Arial" w:hAnsi="Arial" w:cs="Arial"/>
           <w:sz w:val="18"/>
         </w:rPr>
-        <w:t xml:space="preserve">the  requirements</w:t>
+        <w:t xml:space="preserve"/>
       </w:r>
       <w:proofErr w:type="gramEnd"/>
       <w:r>
@@ -985,14 +985,14 @@
           <w:rFonts w:ascii="Arial" w:hAnsi="Arial" w:cs="Arial"/>
           <w:sz w:val="18"/>
         </w:rPr>
-        <w:t xml:space="preserve"> and associated collateral are developed collaboratively and openly by representatives from the software supply chain, open </w:t>
-      </w:r>
-      <w:r>
-        <w:rPr>
-          <w:rFonts w:ascii="Arial" w:hAnsi="Arial" w:cs="Arial"/>
-          <w:sz w:val="18"/>
-        </w:rPr>
-        <w:t xml:space="preserve">source community, and academia.</w:t>
+        <w:t xml:space="preserve"/>
+      </w:r>
+      <w:r>
+        <w:rPr>
+          <w:rFonts w:ascii="Arial" w:hAnsi="Arial" w:cs="Arial"/>
+          <w:sz w:val="18"/>
+        </w:rPr>
+        <w:t xml:space="preserve"/>
       </w:r>
     </w:p>
     <w:p>
@@ -1008,7 +1008,7 @@
           <w:rFonts w:ascii="Arial" w:hAnsi="Arial" w:cs="Arial"/>
           <w:sz w:val="18"/>
         </w:rPr>
-        <w:t xml:space="preserve">In accordance with the Vision and Mission, this specification defines a set of requirements that if met, would significantly increases the probability that an open source compliance program had achieved a sufficient level of quality, consistency and completeness; although a program that satisfies all the specification requirements does not guarantee full compliance. The requirements represent a base level (minimum) set of requirements a program must satisfy to be considered </w:t>
+        <w:t xml:space="preserve">上記ビジョンとミッションに則り、本仕様書ではこれに適合するならばそのオープンソース・コンプライアンスプログラムは十分なレベルでの品質、一貫性と完全性を獲得している、その可能性を著しく高めてくれるであろう要件の一式を定義する。ただし、本要件のすべてを満たしていたとしてもそのプログラムが完全なコンプライアンスであることを保証するものではない。本要件は、そのプログラムがOpenChain  に適合しているとみなすために満足していなければならない、ベースレベル（最低限）の要件セットを示したものである。本仕様書は、「どうやって(How）」や「いつ(When)」といった考慮ではなく、コンプライアンスプログラムの「何(What)」、「なぜ(Why)」の属性に焦点をあてている。また本仕様書は、さまざまな組織が自身のポリシーやプロセスが目的にベストフィットするよう仕立て上げられるよう、実用的なレベルでの柔軟性を確保している。</w:t>
       </w:r>
       <w:proofErr w:type="spellStart"/>
       <w:r>
@@ -1016,7 +1016,7 @@
           <w:rFonts w:ascii="Arial" w:hAnsi="Arial" w:cs="Arial"/>
           <w:sz w:val="18"/>
         </w:rPr>
-        <w:t xml:space="preserve">OpenChain</w:t>
+        <w:t xml:space="preserve"/>
       </w:r>
       <w:proofErr w:type="spellEnd"/>
       <w:r>
@@ -1024,7 +1024,7 @@
           <w:rFonts w:ascii="Arial" w:hAnsi="Arial" w:cs="Arial"/>
           <w:sz w:val="18"/>
         </w:rPr>
-        <w:t xml:space="preserve"> Conforming. The specification focuses on the “what” and “why” qualities of a compliance program as opposed to the “how” and “when” considerations. This ensures a practical level of flexibility that enables different organizations to tailor their policies and processes to best fit their objectives. </w:t>
+        <w:t xml:space="preserve"> </w:t>
       </w:r>
     </w:p>
     <w:p>
@@ -1040,28 +1040,28 @@
           <w:rFonts w:ascii="Arial" w:hAnsi="Arial" w:cs="Arial"/>
           <w:sz w:val="18"/>
         </w:rPr>
-        <w:t xml:space="preserve">Section 2 introduces definitions of key terms used throughout the specification.  Section 3 presents the </w:t>
-      </w:r>
-      <w:r>
-        <w:rPr>
-          <w:rFonts w:ascii="Arial" w:hAnsi="Arial" w:cs="Arial"/>
-          <w:sz w:val="18"/>
-        </w:rPr>
-        <w:t xml:space="preserve">specification requirements where each one has a list of</w:t>
-      </w:r>
-      <w:r>
-        <w:rPr>
-          <w:rFonts w:ascii="Arial" w:hAnsi="Arial" w:cs="Arial"/>
-          <w:sz w:val="18"/>
-        </w:rPr>
-        <w:t xml:space="preserve"> o</w:t>
-      </w:r>
-      <w:r>
-        <w:rPr>
-          <w:rFonts w:ascii="Arial" w:hAnsi="Arial" w:cs="Arial"/>
-          <w:sz w:val="18"/>
-        </w:rPr>
-        <w:t xml:space="preserve">ne or more </w:t>
+        <w:t xml:space="preserve">第2節では、仕様として全般で用いられる重要用語について定義していく。第3節では、仕様としての要件を示していく。それぞれに 一つ以上の「検証対象」が存在する。これらは提示された要件が満たされているかどうかを検討するために存在しなくてはならない、確証としての役割を担っている。べての要件をそのプログラムが満たしている場合、それは仕様書1.0版での「 OpenChain 適合(OpenChain Conforming)」とみなされる。</w:t>
+      </w:r>
+      <w:r>
+        <w:rPr>
+          <w:rFonts w:ascii="Arial" w:hAnsi="Arial" w:cs="Arial"/>
+          <w:sz w:val="18"/>
+        </w:rPr>
+        <w:t xml:space="preserve"/>
+      </w:r>
+      <w:r>
+        <w:rPr>
+          <w:rFonts w:ascii="Arial" w:hAnsi="Arial" w:cs="Arial"/>
+          <w:sz w:val="18"/>
+        </w:rPr>
+        <w:t xml:space="preserve"/>
+      </w:r>
+      <w:r>
+        <w:rPr>
+          <w:rFonts w:ascii="Arial" w:hAnsi="Arial" w:cs="Arial"/>
+          <w:sz w:val="18"/>
+        </w:rPr>
+        <w:t xml:space="preserve"/>
       </w:r>
       <w:proofErr w:type="spellStart"/>
       <w:r>
@@ -1069,7 +1069,7 @@
           <w:rFonts w:ascii="Arial" w:hAnsi="Arial" w:cs="Arial"/>
           <w:sz w:val="18"/>
         </w:rPr>
-        <w:t xml:space="preserve">Verificatione</w:t>
+        <w:t xml:space="preserve"/>
       </w:r>
       <w:proofErr w:type="spellEnd"/>
       <w:r>
@@ -1077,14 +1077,14 @@
           <w:rFonts w:ascii="Arial" w:hAnsi="Arial" w:cs="Arial"/>
           <w:sz w:val="18"/>
         </w:rPr>
-        <w:t xml:space="preserve"> Artifacts. </w:t>
-      </w:r>
-      <w:r>
-        <w:rPr>
-          <w:rFonts w:ascii="Arial" w:hAnsi="Arial" w:cs="Arial"/>
-          <w:sz w:val="18"/>
-        </w:rPr>
-        <w:t xml:space="preserve">They represent the evidence that must exist in order for a given requirement to be considered satisfied. If all the requirements have been met for a given program, it would be </w:t>
+        <w:t xml:space="preserve"/>
+      </w:r>
+      <w:r>
+        <w:rPr>
+          <w:rFonts w:ascii="Arial" w:hAnsi="Arial" w:cs="Arial"/>
+          <w:sz w:val="18"/>
+        </w:rPr>
+        <w:t xml:space="preserve"/>
       </w:r>
       <w:proofErr w:type="gramStart"/>
       <w:r>
@@ -1092,7 +1092,7 @@
           <w:rFonts w:ascii="Arial" w:hAnsi="Arial" w:cs="Arial"/>
           <w:sz w:val="18"/>
         </w:rPr>
-        <w:t xml:space="preserve">considered</w:t>
+        <w:t xml:space="preserve"/>
       </w:r>
       <w:proofErr w:type="gramEnd"/>
       <w:r>
@@ -1100,7 +1100,7 @@
           <w:rFonts w:ascii="Arial" w:hAnsi="Arial" w:cs="Arial"/>
           <w:sz w:val="18"/>
         </w:rPr>
-        <w:t xml:space="preserve"> </w:t>
+        <w:t xml:space="preserve"/>
       </w:r>
       <w:proofErr w:type="spellStart"/>
       <w:r>
@@ -1108,7 +1108,7 @@
           <w:rFonts w:ascii="Arial" w:hAnsi="Arial" w:cs="Arial"/>
           <w:sz w:val="18"/>
         </w:rPr>
-        <w:t xml:space="preserve">OpenChain</w:t>
+        <w:t xml:space="preserve"/>
       </w:r>
       <w:proofErr w:type="spellEnd"/>
       <w:r>
@@ -1116,14 +1116,14 @@
           <w:rFonts w:ascii="Arial" w:hAnsi="Arial" w:cs="Arial"/>
           <w:sz w:val="18"/>
         </w:rPr>
-        <w:t xml:space="preserve"> Conforming in accordance with ve</w:t>
-      </w:r>
-      <w:r>
-        <w:rPr>
-          <w:rFonts w:ascii="Arial" w:hAnsi="Arial" w:cs="Arial"/>
-          <w:sz w:val="18"/>
-        </w:rPr>
-        <w:t xml:space="preserve">rsion 1.0 of the specification.</w:t>
+        <w:t xml:space="preserve"/>
+      </w:r>
+      <w:r>
+        <w:rPr>
+          <w:rFonts w:ascii="Arial" w:hAnsi="Arial" w:cs="Arial"/>
+          <w:sz w:val="18"/>
+        </w:rPr>
+        <w:t xml:space="preserve"/>
       </w:r>
     </w:p>
     <w:p>
@@ -1156,7 +1156,7 @@
           <w:color w:val="1F4E79" w:themeColor="accent1" w:themeShade="80"/>
         </w:rPr>
         <w:lastRenderedPageBreak/>
-        <w:t xml:space="preserve">Definitions</w:t>
+        <w:t xml:space="preserve">用語の定義</w:t>
       </w:r>
       <w:bookmarkEnd w:id="1"/>
       <w:r>

</xml_diff>

<commit_message>
3rd Release by Taniguchi
</commit_message>
<xml_diff>
--- a/target/OpenChain Specificationv1.0_original.docx
+++ b/target/OpenChain Specificationv1.0_original.docx
@@ -1040,7 +1040,7 @@
           <w:rFonts w:ascii="Arial" w:hAnsi="Arial" w:cs="Arial"/>
           <w:sz w:val="18"/>
         </w:rPr>
-        <w:t xml:space="preserve">第2節では、仕様として全般で用いられる重要用語について定義していく。第3節では、仕様としての要件を示していく。それぞれに 一つ以上の「検証対象」が存在する。これらは提示された要件が満たされているかどうかを検討するために存在しなくてはならない、確証としての役割を担っている。べての要件をそのプログラムが満たしている場合、それは仕様書1.0版での「 OpenChain 適合(OpenChain Conforming)」とみなされる。</w:t>
+        <w:t xml:space="preserve">第2節では、仕様として全般で用いられる重要用語について定義していく。第3節では、仕様としての要件を示していく。それぞれに 一つ以上の「検証対象」が存在する。これらは提示された要件が満たされているかどうかを検討するために存在しなくてはならない、確証としての役割を担っている。すべての要件をそのプログラムが満たしている場合、それは仕様書1.0版での「 OpenChain 適合(OpenChain Conforming)」とみなされる。</w:t>
       </w:r>
       <w:r>
         <w:rPr>
@@ -1179,14 +1179,14 @@
           <w:b/>
           <w:sz w:val="18"/>
         </w:rPr>
-        <w:t xml:space="preserve">Distributed Compliance Artifacts</w:t>
-      </w:r>
-      <w:r>
-        <w:rPr>
-          <w:rFonts w:ascii="Arial" w:hAnsi="Arial" w:cs="Arial"/>
-          <w:sz w:val="18"/>
-        </w:rPr>
-        <w:t xml:space="preserve"> - the set of artifacts that an Identified License requires be provided with Supplied Software. They include (but are not limited to) the following: copyright notices, copies of licenses, modification notifications, attribution notices, source code, written offers and so forth. </w:t>
+        <w:t xml:space="preserve">分散型コンプライアンス生成物 -供給されたソフトウェアとともに特定されたライセンスが提供されることが求められる生成物一式They include (but are not limited to) the following: copyright notices, copies of licenses, modification notifications, attribution notices, source code, written offers and so forth.</w:t>
+      </w:r>
+      <w:r>
+        <w:rPr>
+          <w:rFonts w:ascii="Arial" w:hAnsi="Arial" w:cs="Arial"/>
+          <w:sz w:val="18"/>
+        </w:rPr>
+        <w:t xml:space="preserve"> </w:t>
       </w:r>
     </w:p>
     <w:p>

</xml_diff>

<commit_message>
Translation Progress by Taniguchi
</commit_message>
<xml_diff>
--- a/target/OpenChain Specificationv1.0_original.docx
+++ b/target/OpenChain Specificationv1.0_original.docx
@@ -1008,7 +1008,7 @@
           <w:rFonts w:ascii="Arial" w:hAnsi="Arial" w:cs="Arial"/>
           <w:sz w:val="18"/>
         </w:rPr>
-        <w:t xml:space="preserve">上記ビジョンとミッションに則り、本仕様書ではこれに適合するならばそのオープンソース・コンプライアンスプログラムは十分なレベルでの品質、一貫性と完全性を獲得している、その可能性を著しく高めてくれるであろう要件の一式を定義する。ただし、本要件のすべてを満たしていたとしてもそのプログラムが完全なコンプライアンスであることを保証するものではない。本要件は、そのプログラムがOpenChain  に適合しているとみなすために満足していなければならない、ベースレベル（最低限）の要件セットを示したものである。本仕様書は、「どうやって(How）」や「いつ(When)」といった考慮ではなく、コンプライアンスプログラムの「何(What)」、「なぜ(Why)」の属性に焦点をあてている。また本仕様書は、さまざまな組織が自身のポリシーやプロセスが目的にベストフィットするよう仕立て上げられるよう、実用的なレベルでの柔軟性を確保している。</w:t>
+        <w:t xml:space="preserve">上記ビジョンとミッションに則り、本仕様書ではこれに適合するならばそのオープンソース・コンプライアンスプログラムは十分なレベルでの品質、一貫性と完全性を獲得している、その可能性を著しく高めてくれるであろう要件の一式を定義する。ただし、本要件のすべてを満たしていたとしてもそれが完全なコンプライアンスプログラムであることを保証するものではない。本要件は、そのプログラムがOpenChain  に適合しているとみなすために満足していなければならない、ベースレベル（最低限）の要件セットを示したものである。本仕様書は、「どうやって(How）」や「いつ(When)」といった考慮ではなく、コンプライアンスプログラムの「何(What)」、「なぜ(Why)」の属性に焦点をあてている。また本仕様書は、さまざまな組織が自身のポリシーやプロセスが目的にベストフィットするよう仕立て上げられるよう、実用的なレベルでの柔軟性を確保している。</w:t>
       </w:r>
       <w:proofErr w:type="spellStart"/>
       <w:r>
@@ -1040,7 +1040,7 @@
           <w:rFonts w:ascii="Arial" w:hAnsi="Arial" w:cs="Arial"/>
           <w:sz w:val="18"/>
         </w:rPr>
-        <w:t xml:space="preserve">第2節では、仕様として全般で用いられる重要用語について定義していく。第3節では、仕様としての要件を示していく。それぞれに 一つ以上の「検証対象」が存在する。これらは提示された要件が満たされているかどうかを検討するために存在しなくてはならない、確証としての役割を担っている。すべての要件をそのプログラムが満たしている場合、それは仕様書1.0版での「 OpenChain 適合(OpenChain Conforming)」とみなされる。</w:t>
+        <w:t xml:space="preserve">第2節では、仕様として全般で用いられる重要用語について定義していく。第3節では、仕様としての要件を示していく。それぞれに 一つ以上の「検証対象」が存在する。これらは提示された要件が満たされているかどうかを検討するために存在しなくてはならない、確証としての役割を担っている。すべての要件をそのプログラムが満たしている場合、それは仕様書1.0版における「 OpenChain 準拠(OpenChain Conforming)」とみなされる。</w:t>
       </w:r>
       <w:r>
         <w:rPr>
@@ -1179,7 +1179,7 @@
           <w:b/>
           <w:sz w:val="18"/>
         </w:rPr>
-        <w:t xml:space="preserve">分散型コンプライアンス生成物 －供給されたソフトウェアとともに特定されたライセンスが提供されることが求められる生成物一式であり以下を含んでいる：著作権表示（Copyright notice）、ライセンスのコピー、修正箇所の通知、帰属情報の通知、ソースコード、書面による提案など</w:t>
+        <w:t xml:space="preserve">分散型コンプライアンス生成物 －供給されたソフトウェアとともに特定されたライセンスが提供されることが求められる生成物一式であり以下を含んでいるもの：著作権表示（Copyright notice）、ライセンスのコピー、修正箇所の通知、帰属情報の通知、ソースコード、書面による提案など</w:t>
       </w:r>
       <w:r>
         <w:rPr>
@@ -1203,14 +1203,14 @@
           <w:b/>
           <w:sz w:val="18"/>
         </w:rPr>
-        <w:t xml:space="preserve">FOSS</w:t>
-      </w:r>
-      <w:r>
-        <w:rPr>
-          <w:rFonts w:ascii="Arial" w:hAnsi="Arial" w:cs="Arial"/>
-          <w:sz w:val="18"/>
-        </w:rPr>
-        <w:t xml:space="preserve"> (Free and Open Source Software) - software subject to one or more licenses that meet the Open Source Definition published by the Open Source Initiative (OpenSource.org) or the Free Software Definition (published by the Free Software Foundation) or similar license.</w:t>
+        <w:t xml:space="preserve">FOSS (フリー/オープンソース・ソフトウェア) －オープンソース・イニシアティブ(OpenSource.org)によって発行されているオープンソース定義、もしくはフリーソフトウェア・ファウンデーションによって発行されているフリーソフトウェア定義に当てはまるライセンス、もしくはそれに類似した1つ以上のライセンスに従うソフトウェアのこと</w:t>
+      </w:r>
+      <w:r>
+        <w:rPr>
+          <w:rFonts w:ascii="Arial" w:hAnsi="Arial" w:cs="Arial"/>
+          <w:sz w:val="18"/>
+        </w:rPr>
+        <w:t xml:space="preserve"/>
       </w:r>
     </w:p>
     <w:p>
@@ -1227,14 +1227,14 @@
           <w:b/>
           <w:sz w:val="18"/>
         </w:rPr>
-        <w:t xml:space="preserve">FOSS Liaison</w:t>
-      </w:r>
-      <w:r>
-        <w:rPr>
-          <w:rFonts w:ascii="Arial" w:hAnsi="Arial" w:cs="Arial"/>
-          <w:sz w:val="18"/>
-        </w:rPr>
-        <w:t xml:space="preserve"> - a designated person who is assigned to receive external FOSS inquires. Identified Licenses - a set of FOSS licenses identified as a result of following an appropriate method of identifying such licenses. </w:t>
+        <w:t xml:space="preserve">FOSS 窓口担当－外部からのFOSSに係る問合せを受け付ける、指名された人のこと確認されたライセンス－適切な方法に則り確認ができたFOSSライセンスのこと</w:t>
+      </w:r>
+      <w:r>
+        <w:rPr>
+          <w:rFonts w:ascii="Arial" w:hAnsi="Arial" w:cs="Arial"/>
+          <w:sz w:val="18"/>
+        </w:rPr>
+        <w:t xml:space="preserve"> </w:t>
       </w:r>
     </w:p>
     <w:p>
@@ -1252,7 +1252,7 @@
           <w:b/>
           <w:sz w:val="18"/>
         </w:rPr>
-        <w:t xml:space="preserve">OpenChain</w:t>
+        <w:t xml:space="preserve">OpenChain準拠 －本仕様書のすべての要件を満たすプログラムのこと</w:t>
       </w:r>
       <w:proofErr w:type="spellEnd"/>
       <w:r>
@@ -1261,29 +1261,29 @@
           <w:b/>
           <w:sz w:val="18"/>
         </w:rPr>
-        <w:t xml:space="preserve"> Conforming</w:t>
-      </w:r>
-      <w:r>
-        <w:rPr>
-          <w:rFonts w:ascii="Arial" w:hAnsi="Arial" w:cs="Arial"/>
-          <w:sz w:val="18"/>
-        </w:rPr>
-        <w:t xml:space="preserve"> – a program that satisfies all the requirements of this specification. </w:t>
-      </w:r>
-    </w:p>
-    <w:p>
-      <w:pPr>
-        <w:rPr>
-          <w:rFonts w:ascii="Arial" w:hAnsi="Arial" w:cs="Arial"/>
-          <w:sz w:val="18"/>
-        </w:rPr>
-      </w:pPr>
-      <w:r>
-        <w:rPr>
-          <w:rFonts w:ascii="Arial" w:hAnsi="Arial" w:cs="Arial"/>
-          <w:sz w:val="18"/>
-        </w:rPr>
-        <w:t xml:space="preserve">Software Staff - any employee or contractor that defines, contributes to or has responsibility for preparing Supplied Software. Depending on the organization, that may include (but is not limited to) software developers, release engineers, quality engineers, product marketing and product management. </w:t>
+        <w:t xml:space="preserve"/>
+      </w:r>
+      <w:r>
+        <w:rPr>
+          <w:rFonts w:ascii="Arial" w:hAnsi="Arial" w:cs="Arial"/>
+          <w:sz w:val="18"/>
+        </w:rPr>
+        <w:t xml:space="preserve"> </w:t>
+      </w:r>
+    </w:p>
+    <w:p>
+      <w:pPr>
+        <w:rPr>
+          <w:rFonts w:ascii="Arial" w:hAnsi="Arial" w:cs="Arial"/>
+          <w:sz w:val="18"/>
+        </w:rPr>
+      </w:pPr>
+      <w:r>
+        <w:rPr>
+          <w:rFonts w:ascii="Arial" w:hAnsi="Arial" w:cs="Arial"/>
+          <w:sz w:val="18"/>
+        </w:rPr>
+        <w:t xml:space="preserve">ソフトウェアスタッフ－Depending on the organization, that may include (but is not limited to) software developers, release engineers, quality engineers, product marketing and product management. </w:t>
       </w:r>
     </w:p>
     <w:p>

</xml_diff>

<commit_message>
Translation Progressed  By Taniguchi
</commit_message>
<xml_diff>
--- a/target/OpenChain Specificationv1.0_original.docx
+++ b/target/OpenChain Specificationv1.0_original.docx
@@ -1040,7 +1040,7 @@
           <w:rFonts w:ascii="Arial" w:hAnsi="Arial" w:cs="Arial"/>
           <w:sz w:val="18"/>
         </w:rPr>
-        <w:t xml:space="preserve">第2節では、仕様として全般で用いられる重要用語について定義していく。第3節では、仕様としての要件を示していく。それぞれに 一つ以上の「検証対象」が存在する。これらは提示された要件が満たされているかどうかを検討するために存在しなくてはならない、確証としての役割を担っている。すべての要件をそのプログラムが満たしている場合、それは仕様書1.0版における「 OpenChain 準拠(OpenChain Conforming)」とみなされる。</w:t>
+        <w:t xml:space="preserve">第2節では、仕様として全般で用いられる重要用語について定義していく。第3節では、仕様としての要件を示していく。それぞれに 一つ以上の「検証物件」が存在する。これらは提示された要件が満たされているかどうかを検討するために存在しなくてはならない、確証としての役割を担っている。すべての要件をそのプログラムが満たしている場合、それは仕様書1.0版における「 OpenChain 準拠(OpenChain Conforming)」とみなされる。</w:t>
       </w:r>
       <w:r>
         <w:rPr>
@@ -1179,7 +1179,7 @@
           <w:b/>
           <w:sz w:val="18"/>
         </w:rPr>
-        <w:t xml:space="preserve">分散型コンプライアンス生成物 －供給されたソフトウェアとともに特定されたライセンスが提供されることが求められる生成物一式であり以下を含んでいるもの：著作権表示（Copyright notice）、ライセンスのコピー、修正箇所の通知、帰属情報の通知、ソースコード、書面による提案など</w:t>
+        <w:t xml:space="preserve">頒布・配布コンプライアンス生成物 －供給されたソフトウェアとともに特定されたライセンスが提供されることが求められる生成物一式であり以下を含んむもの：著作権表示（Copyright notice）、ライセンスのコピー、修正箇所の通知、帰属情報の通知、ソースコード、書面による提案など</w:t>
       </w:r>
       <w:r>
         <w:rPr>
@@ -1203,7 +1203,7 @@
           <w:b/>
           <w:sz w:val="18"/>
         </w:rPr>
-        <w:t xml:space="preserve">FOSS (フリー/オープンソース・ソフトウェア) －オープンソース・イニシアティブ(OpenSource.org)によって発行されているオープンソース定義、もしくはフリーソフトウェア・ファウンデーションによって発行されているフリーソフトウェア定義に当てはまるライセンス、もしくはそれに類似した1つ以上のライセンスに従うソフトウェアのこと</w:t>
+        <w:t xml:space="preserve">FOSS (フリー/オープンソース・ソフトウェア) －オープンソース・イニシアティブ(OpenSource.org)によって発行されているオープンソース定義、もしくはフリーソフトウェア・ファンデーションによって発行されているフリーソフトウェア定義に当てはまるライセンス、もしくはそれに類似した1つ以上のライセンスに従うソフトウェアのこと</w:t>
       </w:r>
       <w:r>
         <w:rPr>
@@ -1300,14 +1300,14 @@
           <w:b/>
           <w:sz w:val="18"/>
         </w:rPr>
-        <w:t xml:space="preserve">SPDX</w:t>
-      </w:r>
-      <w:r>
-        <w:rPr>
-          <w:rFonts w:ascii="Arial" w:hAnsi="Arial" w:cs="Arial"/>
-          <w:sz w:val="18"/>
-        </w:rPr>
-        <w:t xml:space="preserve"> or Software Package Data Exchange – the format standard created by the SPDX Working Group for exchanging license and copyright information for a given software package. A description of the SPDX specification can be found at ww.spdx.org. </w:t>
+        <w:t xml:space="preserve">SPDX もしくはSoftware Package Data Exchange－ SPDXワーキンググループによって作られた、ライセンスや著作権情報をやり取りすることを目的としたフォーマット標準のこと。SPDXについてはww.spdx.orgにその仕様が記載されている。</w:t>
+      </w:r>
+      <w:r>
+        <w:rPr>
+          <w:rFonts w:ascii="Arial" w:hAnsi="Arial" w:cs="Arial"/>
+          <w:sz w:val="18"/>
+        </w:rPr>
+        <w:t xml:space="preserve"> </w:t>
       </w:r>
     </w:p>
     <w:p>
@@ -1324,14 +1324,14 @@
           <w:b/>
           <w:sz w:val="18"/>
         </w:rPr>
-        <w:t xml:space="preserve">Supplied Software</w:t>
-      </w:r>
-      <w:r>
-        <w:rPr>
-          <w:rFonts w:ascii="Arial" w:hAnsi="Arial" w:cs="Arial"/>
-          <w:sz w:val="18"/>
-        </w:rPr>
-        <w:t xml:space="preserve"> – software that an organization delivers to third parties (e.g., other organizations or individuals). </w:t>
+        <w:t xml:space="preserve">供給されるソフトウェア －組織が第三者に対し提供されるソフトウェアのこと</w:t>
+      </w:r>
+      <w:r>
+        <w:rPr>
+          <w:rFonts w:ascii="Arial" w:hAnsi="Arial" w:cs="Arial"/>
+          <w:sz w:val="18"/>
+        </w:rPr>
+        <w:t xml:space="preserve"> </w:t>
       </w:r>
     </w:p>
     <w:p>
@@ -1348,14 +1348,14 @@
           <w:b/>
           <w:sz w:val="18"/>
         </w:rPr>
-        <w:t xml:space="preserve">Verification Artifacts</w:t>
-      </w:r>
-      <w:r>
-        <w:rPr>
-          <w:rFonts w:ascii="Arial" w:hAnsi="Arial" w:cs="Arial"/>
-          <w:sz w:val="18"/>
-        </w:rPr>
-        <w:t xml:space="preserve"> - evidence that must exist in order for a given requirement to be considered satisfied.</w:t>
+        <w:t xml:space="preserve">検証物件 - 与えられた要件が満足しているとみなされるために存在しなければならない確証のこと</w:t>
+      </w:r>
+      <w:r>
+        <w:rPr>
+          <w:rFonts w:ascii="Arial" w:hAnsi="Arial" w:cs="Arial"/>
+          <w:sz w:val="18"/>
+        </w:rPr>
+        <w:t xml:space="preserve"/>
       </w:r>
     </w:p>
     <w:p>

</xml_diff>

<commit_message>
In the process of G1 Section(Taniguchi)
</commit_message>
<xml_diff>
--- a/target/OpenChain Specificationv1.0_original.docx
+++ b/target/OpenChain Specificationv1.0_original.docx
@@ -1568,7 +1568,7 @@
           <w:b/>
           <w:sz w:val="18"/>
         </w:rPr>
-        <w:t xml:space="preserve">1.2  Mandatory</w:t>
+        <w:t xml:space="preserve">1.2ソフトウェアスタッフ向けの受講必須のトレーニングで、</w:t>
       </w:r>
       <w:proofErr w:type="gramEnd"/>
       <w:r>
@@ -1577,7 +1577,7 @@
           <w:b/>
           <w:sz w:val="18"/>
         </w:rPr>
-        <w:t xml:space="preserve"> FOSS training for all Software Staff exists such that: </w:t>
+        <w:t xml:space="preserve"> </w:t>
       </w:r>
     </w:p>
     <w:p>
@@ -1600,7 +1600,7 @@
           <w:b/>
           <w:sz w:val="18"/>
         </w:rPr>
-        <w:t xml:space="preserve">The training, as a minimum, covers the following topics: </w:t>
+        <w:t xml:space="preserve">最低でも以下に示すトピックを含むもの： </w:t>
       </w:r>
     </w:p>
     <w:p>
@@ -1623,7 +1623,7 @@
           <w:b/>
           <w:sz w:val="18"/>
         </w:rPr>
-        <w:t xml:space="preserve">The FOSS policy and where to find a copy; </w:t>
+        <w:t xml:space="preserve">FOSSポリシーおよびその入手先； </w:t>
       </w:r>
     </w:p>
     <w:p>
@@ -1646,7 +1646,7 @@
           <w:b/>
           <w:sz w:val="18"/>
         </w:rPr>
-        <w:t xml:space="preserve">Basics of IP law pertaining to FOSS and FOSS licenses; </w:t>
+        <w:t xml:space="preserve">知的財産権関連法令の基礎； </w:t>
       </w:r>
     </w:p>
     <w:p>
@@ -1669,7 +1669,7 @@
           <w:b/>
           <w:sz w:val="18"/>
         </w:rPr>
-        <w:t xml:space="preserve">FOSS licensing concepts (including the concepts of permissive and </w:t>
+        <w:t xml:space="preserve">FOSSライセンス供与の概念（コピーレフトおよびパーミッシブなライセンスの概念を含む）;</w:t>
       </w:r>
       <w:proofErr w:type="spellStart"/>
       <w:r>
@@ -1678,7 +1678,7 @@
           <w:b/>
           <w:sz w:val="18"/>
         </w:rPr>
-        <w:t xml:space="preserve">copyleft</w:t>
+        <w:t xml:space="preserve"/>
       </w:r>
       <w:proofErr w:type="spellEnd"/>
       <w:r>
@@ -1687,7 +1687,7 @@
           <w:b/>
           <w:sz w:val="18"/>
         </w:rPr>
-        <w:t xml:space="preserve"> licenses); </w:t>
+        <w:t xml:space="preserve"> </w:t>
       </w:r>
     </w:p>
     <w:p>
@@ -1710,7 +1710,7 @@
           <w:b/>
           <w:sz w:val="18"/>
         </w:rPr>
-        <w:t xml:space="preserve">FOSS project licensing models; </w:t>
+        <w:t xml:space="preserve">FOSSプロジェクトのライセンス供与のモデル； </w:t>
       </w:r>
     </w:p>
     <w:p>

</xml_diff>

<commit_message>
Translation updated by Taniguchi
</commit_message>
<xml_diff>
--- a/target/OpenChain Specificationv1.0_original.docx
+++ b/target/OpenChain Specificationv1.0_original.docx
@@ -1568,7 +1568,7 @@
           <w:b/>
           <w:sz w:val="18"/>
         </w:rPr>
-        <w:t xml:space="preserve">1.2ソフトウェアスタッフ向けの受講必須のトレーニングで、</w:t>
+        <w:t xml:space="preserve">1.2ソフトウェアスタッフ向けの受講必須のトレーニング</w:t>
       </w:r>
       <w:proofErr w:type="gramEnd"/>
       <w:r>
@@ -1733,7 +1733,7 @@
           <w:b/>
           <w:sz w:val="18"/>
         </w:rPr>
-        <w:t xml:space="preserve">Software Staff roles and responsibilities pertaining to FOSS compliance specifically and the FOSS policy in general; and </w:t>
+        <w:t xml:space="preserve">ソフトウェアスタッフの役割、全体としてのFOSSポリシーや具体的なFOSSコンプライアンスに付随する責任および； </w:t>
       </w:r>
     </w:p>
     <w:p>

</xml_diff>

<commit_message>
Translated poco a poco by taniguchi
</commit_message>
<xml_diff>
--- a/target/OpenChain Specificationv1.0_original.docx
+++ b/target/OpenChain Specificationv1.0_original.docx
@@ -1438,7 +1438,7 @@
           <w:b/>
           <w:sz w:val="18"/>
         </w:rPr>
-        <w:t xml:space="preserve">1.1供給されるソフトウェアの配布についてFOSSライセンスコンプライアンスを統制するFOSSポリシーが書面として存在し、それが最低でも組織内で伝わっていなければならない</w:t>
+        <w:t xml:space="preserve">1.1供給されるソフトウェアの配布についてFOSSライセンスコンプライアンスを統制するFOSSポリシーが書面として存在し、それが最低でも組織内で伝えられていなければならない</w:t>
       </w:r>
       <w:proofErr w:type="gramEnd"/>
       <w:r>
@@ -1549,7 +1549,7 @@
           <w:rFonts w:ascii="Arial" w:hAnsi="Arial" w:cs="Arial"/>
           <w:sz w:val="18"/>
         </w:rPr>
-        <w:t xml:space="preserve">これにより確実に製造・記録するステップを取ることができ、またソフトウェアスタッフにFOSSポリシーの存在を知らしめることができる。Ensure steps were taken to create, record and make Software Staff aware of the existence of a FOSS policy. 本要件においてはポリシーとしてどういった内容が記載されているべきかについては触れず、その他要件にて記載する。Although no requirements are provided here on what should be included in the policy, other requirements in other sections may. </w:t>
+        <w:t xml:space="preserve">これにより確実に製造・記録するステップを取ることができ、またソフトウェアスタッフにFOSSポリシーの存在を知らしめることができる。ポリシーとして記載されるべき内容についての要件についてはここでは扱わず、他節にて記載する。. </w:t>
       </w:r>
     </w:p>
     <w:p>
@@ -1568,7 +1568,7 @@
           <w:b/>
           <w:sz w:val="18"/>
         </w:rPr>
-        <w:t xml:space="preserve">1.2ソフトウェアスタッフ向けの受講必須のトレーニング</w:t>
+        <w:t xml:space="preserve">1.2ソフトウェアスタッフ向けの受講必須のトレーニングが存在していること</w:t>
       </w:r>
       <w:proofErr w:type="gramEnd"/>
       <w:r>
@@ -1600,7 +1600,7 @@
           <w:b/>
           <w:sz w:val="18"/>
         </w:rPr>
-        <w:t xml:space="preserve">最低でも以下に示すトピックを含むもの： </w:t>
+        <w:t xml:space="preserve">最低でも以下に示すトピックを含める： </w:t>
       </w:r>
     </w:p>
     <w:p>
@@ -1756,7 +1756,7 @@
           <w:b/>
           <w:sz w:val="18"/>
         </w:rPr>
-        <w:t xml:space="preserve">Process for identifying, recording and/or tracking of FOSS components contained in Supplied Software. </w:t>
+        <w:t xml:space="preserve">提供されるソフトウェアのFOSSコンポーネントを特定し、記録し、もしくは追跡するためのプロセス </w:t>
       </w:r>
     </w:p>
     <w:p>
@@ -1777,7 +1777,7 @@
           <w:rFonts w:ascii="Arial" w:hAnsi="Arial" w:cs="Arial"/>
           <w:sz w:val="18"/>
         </w:rPr>
-        <w:t xml:space="preserve">Software Staff must have completed FOSS training within the last 24 months (to be considered current). A test may be used to allow Software Staff to satisfy the training requirement.  </w:t>
+        <w:t xml:space="preserve">ソフトウェアスタッフはFOSSトレーニングを（現状に即すとみなされるよう）少なくとも直近24ヶ月以内に修了していなければならない。ソフトウェアスタッフが本トレーニング要件を満足させるために試験を実施してもよい  </w:t>
       </w:r>
     </w:p>
     <w:p>
@@ -1817,7 +1817,7 @@
           <w:rFonts w:ascii="Arial" w:hAnsi="Arial" w:cs="Arial"/>
           <w:sz w:val="18"/>
         </w:rPr>
-        <w:t xml:space="preserve">1.2.1 FOSS course materials covering the above topics exists (e.g., slide decks, online course, or other training materials).  </w:t>
+        <w:t xml:space="preserve">1.2.1上記のトピックを含んだFOSS教材（例：スライド資料、オンラインコースもしくはその他トレーニング用資料）  </w:t>
       </w:r>
     </w:p>
     <w:p>
@@ -1838,7 +1838,7 @@
           <w:rFonts w:ascii="Arial" w:hAnsi="Arial" w:cs="Arial"/>
           <w:sz w:val="18"/>
         </w:rPr>
-        <w:t xml:space="preserve">1.2.2 Method of tracking the completion of the course for all Software Staff.  </w:t>
+        <w:t xml:space="preserve">1.2.2ソフトウェアスタッフ全員がコースを修了していることを確認する方法  </w:t>
       </w:r>
     </w:p>
     <w:p>
@@ -1859,7 +1859,7 @@
           <w:rFonts w:ascii="Arial" w:hAnsi="Arial" w:cs="Arial"/>
           <w:sz w:val="18"/>
         </w:rPr>
-        <w:t xml:space="preserve">1.2.3 At least 85% of all Software Staff are current, as per definition in above section.</w:t>
+        <w:t xml:space="preserve">1.2.3全ソフトウェアスタッフのうち少なくとも85%が前節の定義によって認定されていること</w:t>
       </w:r>
     </w:p>
     <w:p>

</xml_diff>

<commit_message>
Translation progressed. (by Taniguchi)
</commit_message>
<xml_diff>
--- a/target/OpenChain Specificationv1.0_original.docx
+++ b/target/OpenChain Specificationv1.0_original.docx
@@ -1549,7 +1549,7 @@
           <w:rFonts w:ascii="Arial" w:hAnsi="Arial" w:cs="Arial"/>
           <w:sz w:val="18"/>
         </w:rPr>
-        <w:t xml:space="preserve">これにより確実に製造・記録するステップを取ることができ、またソフトウェアスタッフにFOSSポリシーの存在を知らしめることができる。ポリシーとして記載されるべき内容についての要件についてはここでは扱わず、他節にて記載する。. </w:t>
+        <w:t xml:space="preserve">これにより作成・記録するステップを確実なものとし、加えてソフトウェアスタッフへFOSSポリシーの存在を周知することができる。ポリシーとして記載されるべき内容についての要件についてはここでは扱わず、他節にて記載する。. </w:t>
       </w:r>
     </w:p>
     <w:p>
@@ -1600,7 +1600,7 @@
           <w:b/>
           <w:sz w:val="18"/>
         </w:rPr>
-        <w:t xml:space="preserve">最低でも以下に示すトピックを含める： </w:t>
+        <w:t xml:space="preserve">トレーニングとして最低でも以下に示すトピックを含んでいる： </w:t>
       </w:r>
     </w:p>
     <w:p>
@@ -1859,7 +1859,7 @@
           <w:rFonts w:ascii="Arial" w:hAnsi="Arial" w:cs="Arial"/>
           <w:sz w:val="18"/>
         </w:rPr>
-        <w:t xml:space="preserve">1.2.3全ソフトウェアスタッフのうち少なくとも85%が前節の定義によって認定されていること</w:t>
+        <w:t xml:space="preserve">1.2.3全ソフトウェアスタッフのうち少なくとも85%が本節上記定義で、現行に即した状態であること</w:t>
       </w:r>
     </w:p>
     <w:p>
@@ -1894,7 +1894,7 @@
           <w:rFonts w:ascii="Arial" w:hAnsi="Arial" w:cs="Arial"/>
           <w:sz w:val="18"/>
         </w:rPr>
-        <w:t xml:space="preserve">Ensure the Software Staff have recently attended FOSS training and that a core set of relevant FOSS topics are covered. The intent is to ensure a core base level set of topics are covered but a typical training program would likely be more comprehensive than what is required here.  </w:t>
+        <w:t xml:space="preserve">ソフトウェアスタッフが直近でFOSSトレーニングに参加したということと併せ、そのトレーニングが今日的に意味のあるFOSSに係る一連のトピックがカバーされていることを確かなものとする。ここで意図しているのは、中核的な基本レベルにおいて一連のトピックがカバーされることであるが、典型的なトレーニングプログラムにおいては、ここで求めるものよりも包括的になることがふさわしいだろう。  </w:t>
       </w:r>
     </w:p>
     <w:p>

</xml_diff>

<commit_message>
Translation ongoing(now on Chap "G2")
</commit_message>
<xml_diff>
--- a/target/OpenChain Specificationv1.0_original.docx
+++ b/target/OpenChain Specificationv1.0_original.docx
@@ -1919,7 +1919,7 @@
           <w:rFonts w:ascii="Arial" w:hAnsi="Arial" w:cs="Arial"/>
           <w:sz w:val="18"/>
         </w:rPr>
-        <w:t xml:space="preserve">FOSSコンプライアンスについて第三者がその組織に問合せについて、合理的手段があることを確かなものとする。</w:t>
+        <w:t xml:space="preserve">FOSSコンプライアンスに関する問合せについて第三者がその組織にコンタクトできる、合理的な手段があることを確かなものに関して、についてする。</w:t>
       </w:r>
       <w:bookmarkStart w:id="5" w:name="_GoBack"/>
       <w:bookmarkEnd w:id="5"/>
@@ -1946,15 +1946,15 @@
           <w:b/>
           <w:sz w:val="18"/>
         </w:rPr>
-        <w:t xml:space="preserve">2.2  </w:t>
-      </w:r>
-      <w:r>
-        <w:rPr>
-          <w:rFonts w:ascii="Arial" w:hAnsi="Arial" w:cs="Arial"/>
-          <w:b/>
-          <w:sz w:val="18"/>
-        </w:rPr>
-        <w:t xml:space="preserve">Identify Internal FOSS Compliance Role(s). </w:t>
+        <w:t xml:space="preserve">2.2内部でFOSSコンプライアンスを遂行する役職を明確にすること</w:t>
+      </w:r>
+      <w:r>
+        <w:rPr>
+          <w:rFonts w:ascii="Arial" w:hAnsi="Arial" w:cs="Arial"/>
+          <w:b/>
+          <w:sz w:val="18"/>
+        </w:rPr>
+        <w:t xml:space="preserve"> </w:t>
       </w:r>
     </w:p>
     <w:p>
@@ -1977,22 +1977,22 @@
           <w:b/>
           <w:sz w:val="18"/>
         </w:rPr>
-        <w:t xml:space="preserve">Assign </w:t>
-      </w:r>
-      <w:r>
-        <w:rPr>
-          <w:rFonts w:ascii="Arial" w:hAnsi="Arial" w:cs="Arial"/>
-          <w:sz w:val="18"/>
-        </w:rPr>
-        <w:t xml:space="preserve">i</w:t>
-      </w:r>
-      <w:r>
-        <w:rPr>
-          <w:rFonts w:ascii="Arial" w:hAnsi="Arial" w:cs="Arial"/>
-          <w:b/>
-          <w:sz w:val="18"/>
-        </w:rPr>
-        <w:t xml:space="preserve">ndividual(s) responsible for managing internal FOSS compliance. The FOSS Compliance role and the FOSS Liaison can be the same individual. </w:t>
+        <w:t xml:space="preserve">内部のFOSSコンプライアンス管理に対し責任者をアサインするFOSSコンプライアンスを担う役職はFOSS窓口担当者を兼ねることができる</w:t>
+      </w:r>
+      <w:r>
+        <w:rPr>
+          <w:rFonts w:ascii="Arial" w:hAnsi="Arial" w:cs="Arial"/>
+          <w:sz w:val="18"/>
+        </w:rPr>
+        <w:t xml:space="preserve"/>
+      </w:r>
+      <w:r>
+        <w:rPr>
+          <w:rFonts w:ascii="Arial" w:hAnsi="Arial" w:cs="Arial"/>
+          <w:b/>
+          <w:sz w:val="18"/>
+        </w:rPr>
+        <w:t xml:space="preserve"> </w:t>
       </w:r>
     </w:p>
     <w:p>
@@ -2015,7 +2015,7 @@
           <w:b/>
           <w:sz w:val="18"/>
         </w:rPr>
-        <w:t xml:space="preserve">FOSS compliance management activity is sufficiently resourced: </w:t>
+        <w:t xml:space="preserve">FOSSコンプライアンス管理に十分な活動資源が提供されている： </w:t>
       </w:r>
     </w:p>
     <w:p>
@@ -2038,7 +2038,7 @@
           <w:b/>
           <w:sz w:val="18"/>
         </w:rPr>
-        <w:t xml:space="preserve">Time to perform the role has been allocated; and </w:t>
+        <w:t xml:space="preserve">役割を遂行する時間が割り当てられており、 </w:t>
       </w:r>
     </w:p>
     <w:p>
@@ -2061,7 +2061,7 @@
           <w:b/>
           <w:sz w:val="18"/>
         </w:rPr>
-        <w:t xml:space="preserve">Commercially reasonable budget has been allocated. </w:t>
+        <w:t xml:space="preserve">商業的にみて利にかなった予算が配分されている </w:t>
       </w:r>
     </w:p>
     <w:p>
@@ -2084,7 +2084,7 @@
           <w:b/>
           <w:sz w:val="18"/>
         </w:rPr>
-        <w:t xml:space="preserve">Assign responsibilities to develop and maintain FOSS compliance policy and processes; </w:t>
+        <w:t xml:space="preserve">FOSSコンプライアンスポリシーとプロセスを開発・維持する責任者をアサインする； </w:t>
       </w:r>
     </w:p>
     <w:p>
@@ -2107,7 +2107,7 @@
           <w:b/>
           <w:sz w:val="18"/>
         </w:rPr>
-        <w:t xml:space="preserve">Legal expertise pertaining to FOSS compliance is accessible to the FOSS Compliance role (e.g., could be internal or external); and </w:t>
+        <w:t xml:space="preserve">FOSSコンプライアンスを担う役職がFOSSコンプライアンスに係る法的な専門知識を（その組織内もしくは組織外で）獲得でき、； </w:t>
       </w:r>
     </w:p>
     <w:p>
@@ -2129,14 +2129,14 @@
           <w:b/>
           <w:sz w:val="18"/>
         </w:rPr>
-        <w:t xml:space="preserve">Escalation p</w:t>
-      </w:r>
-      <w:r>
-        <w:rPr>
-          <w:rFonts w:ascii="Arial" w:hAnsi="Arial" w:cs="Arial"/>
-          <w:sz w:val="18"/>
-        </w:rPr>
-        <w:t xml:space="preserve">ath is available for resolution of FOSS compliance issues. </w:t>
+        <w:t xml:space="preserve">FOSSコンプライアンスに係る諸問題の解決のためにエスカレーションパスが有効となっている</w:t>
+      </w:r>
+      <w:r>
+        <w:rPr>
+          <w:rFonts w:ascii="Arial" w:hAnsi="Arial" w:cs="Arial"/>
+          <w:sz w:val="18"/>
+        </w:rPr>
+        <w:t xml:space="preserve"> </w:t>
       </w:r>
     </w:p>
     <w:p>
@@ -2176,7 +2176,7 @@
           <w:rFonts w:ascii="Arial" w:hAnsi="Arial" w:cs="Arial"/>
           <w:sz w:val="18"/>
         </w:rPr>
-        <w:t xml:space="preserve">2.2.1 Name of persons, group or function in FOSS Compliance role(s) identified. </w:t>
+        <w:t xml:space="preserve">2.2.1FOSSコンプライアンスにおける機能名称、グループ名もしくは個人名 </w:t>
       </w:r>
     </w:p>
     <w:p>

</xml_diff>